<commit_message>
fxied up - final
</commit_message>
<xml_diff>
--- a/docs/2017/sc17-BoF.docx
+++ b/docs/2017/sc17-BoF.docx
@@ -82,21 +82,19 @@
         <w:t>compile the HPGMG</w:t>
       </w:r>
       <w:r>
-        <w:t xml:space="preserve"> list of the world’s largest supercomputers with the metric, a multigrid </w:t>
-      </w:r>
-      <w:proofErr w:type="gramStart"/>
-      <w:r>
-        <w:t>solve</w:t>
-      </w:r>
-      <w:proofErr w:type="gramEnd"/>
-      <w:r>
-        <w:t xml:space="preserve"> of a fourth order accurate </w:t>
+        <w:t xml:space="preserve"> list of the world’s largest supercomputers with the metric, a multigrid solve of a fourth order accurate </w:t>
       </w:r>
       <w:r>
         <w:t xml:space="preserve">finite volume discretization of the </w:t>
       </w:r>
       <w:r>
-        <w:t xml:space="preserve">Laplacian. We </w:t>
+        <w:t xml:space="preserve">Laplacian. </w:t>
+      </w:r>
+      <w:r>
+        <w:t>Our first SC BoF was in 2014 and w</w:t>
+      </w:r>
+      <w:r>
+        <w:t xml:space="preserve">e </w:t>
       </w:r>
       <w:r>
         <w:t>released</w:t>
@@ -135,13 +133,8 @@
         <w:t>discussion</w:t>
       </w:r>
       <w:r>
-        <w:t xml:space="preserve"> in the </w:t>
-      </w:r>
-      <w:proofErr w:type="spellStart"/>
-      <w:r>
-        <w:t>BoF</w:t>
-      </w:r>
-      <w:proofErr w:type="spellEnd"/>
+        <w:t xml:space="preserve"> in the BoF</w:t>
+      </w:r>
       <w:r>
         <w:t>.</w:t>
       </w:r>
@@ -155,24 +148,27 @@
     <w:p/>
     <w:p>
       <w:r>
+        <w:t xml:space="preserve">This project is motivated by the loss of effectiveness of the HPL benchmark as a proxy for a wide variety of application relevant to the HPC community, although HPL continues to be an effective proxy for applications based on dense linear algebra. HPL benchmark is the most widely recognized metric for ranking high-performance computing systems.  When HPL gained prominence in the early 1990s there was a strong correlation between its predicted ranking of a system and the efficacy of the system for full-scale applications.  Computer system vendors pursued designs that would increase HPL performance, which would in turn improve overall application performance. This has ceased to be the case and in fact the opposite is now true.  HPL rankings of computer systems are no longer well correlated to real application performance, which use more work optimal algorithms with high bandwidth and low latency requirements. </w:t>
+      </w:r>
+      <w:r>
+        <w:t xml:space="preserve">HPGMG is designed to </w:t>
+      </w:r>
+      <w:r>
+        <w:t>have machine sensitivities that correlate well with the sensitivities of HPC applications.</w:t>
+      </w:r>
+    </w:p>
+    <w:p>
+      <w:r>
         <w:t xml:space="preserve">Our first </w:t>
       </w:r>
       <w:r>
         <w:t xml:space="preserve">SC </w:t>
       </w:r>
-      <w:proofErr w:type="spellStart"/>
-      <w:r>
-        <w:t>BoF</w:t>
-      </w:r>
-      <w:proofErr w:type="spellEnd"/>
-      <w:r>
-        <w:t xml:space="preserve"> </w:t>
-      </w:r>
-      <w:r>
-        <w:t>for the HPGMG project</w:t>
-      </w:r>
-      <w:r>
-        <w:t xml:space="preserve"> was at SC14</w:t>
+      <w:r>
+        <w:t xml:space="preserve">BoF </w:t>
+      </w:r>
+      <w:r>
+        <w:t>for the HPGMG project was at SC14</w:t>
       </w:r>
       <w:r>
         <w:t xml:space="preserve">. </w:t>
@@ -196,15 +192,7 @@
         <w:t xml:space="preserve">16 </w:t>
       </w:r>
       <w:r>
-        <w:t xml:space="preserve">and present the next list in this </w:t>
-      </w:r>
-      <w:proofErr w:type="spellStart"/>
-      <w:r>
-        <w:t>BoF</w:t>
-      </w:r>
-      <w:proofErr w:type="spellEnd"/>
-      <w:r>
-        <w:t>. We provide analysis to gain insights regarding the architecture and performance characteristics of top500 machines.</w:t>
+        <w:t>and present the next list in this BoF. We provide analysis to gain insights regarding the architecture and performance characteristics of top500 machines.</w:t>
       </w:r>
     </w:p>
     <w:p/>
@@ -213,46 +201,148 @@
         <w:t>This year</w:t>
       </w:r>
       <w:r>
-        <w:t xml:space="preserve"> we have several interesting new machines to discuss. We have the first entry for the full Cori KNL machine at NERSC, which was our No. 1 machine in the June 2017 list. In a close second place the </w:t>
-      </w:r>
-      <w:hyperlink r:id="rId4" w:history="1">
+        <w:t xml:space="preserve"> we have several interesting new machines to discuss. We have the first entry for the full </w:t>
+      </w:r>
+      <w:r>
+        <w:rPr>
+          <w:i/>
+        </w:rPr>
+        <w:t>Cori</w:t>
+      </w:r>
+      <w:r>
+        <w:t xml:space="preserve"> KNL machine at NERSC, which was our No. 1 machine in the June 2017 list. In a close second place the </w:t>
+      </w:r>
+      <w:hyperlink r:id="rId5" w:history="1">
         <w:r>
           <w:rPr>
             <w:rStyle w:val="Hyperlink"/>
+            <w:u w:val="none"/>
           </w:rPr>
           <w:t xml:space="preserve">Sunway </w:t>
-        </w:r>
-        <w:proofErr w:type="spellStart"/>
-        <w:r>
-          <w:rPr>
-            <w:rStyle w:val="Hyperlink"/>
-          </w:rPr>
-          <w:t>TaihuL</w:t>
         </w:r>
         <w:r>
           <w:rPr>
             <w:rStyle w:val="Hyperlink"/>
+            <w:i/>
+            <w:u w:val="none"/>
           </w:rPr>
-          <w:t>i</w:t>
+          <w:t>TaihuLight</w:t>
         </w:r>
-        <w:r>
-          <w:rPr>
-            <w:rStyle w:val="Hyperlink"/>
-          </w:rPr>
-          <w:t>ght</w:t>
-        </w:r>
-        <w:proofErr w:type="spellEnd"/>
       </w:hyperlink>
       <w:r>
-        <w:t xml:space="preserve"> machine use 131,072 processes with 65 cores each to solve the largest </w:t>
-      </w:r>
-      <w:proofErr w:type="spellStart"/>
-      <w:r>
-        <w:t>Lapalcian</w:t>
-      </w:r>
-      <w:proofErr w:type="spellEnd"/>
-      <w:r>
-        <w:t xml:space="preserve"> ever explicitly solved with 4.4 trillion equations. We will also present the early HPGMG data from the SUMMIT-dev machine with 32 nodes and 128 GPUs.</w:t>
+        <w:t xml:space="preserve"> machine use</w:t>
+      </w:r>
+      <w:r>
+        <w:t>d</w:t>
+      </w:r>
+      <w:r>
+        <w:t xml:space="preserve"> 131,072 processes with 65 cores each to solve the largest Lapalcian ever explicitly solved with 4.4 trillion equations</w:t>
+      </w:r>
+      <w:r>
+        <w:t xml:space="preserve">, and required a new implementation of the kernels in the preferred </w:t>
+      </w:r>
+      <w:r>
+        <w:t>programming model/languag</w:t>
+      </w:r>
+      <w:r>
+        <w:t xml:space="preserve">e of </w:t>
+      </w:r>
+      <w:r>
+        <w:rPr>
+          <w:i/>
+        </w:rPr>
+        <w:t>TaihuLight</w:t>
+      </w:r>
+      <w:r>
+        <w:t>. We will also present the e</w:t>
+      </w:r>
+      <w:r>
+        <w:t xml:space="preserve">arly HPGMG data from the </w:t>
+      </w:r>
+      <w:r>
+        <w:rPr>
+          <w:i/>
+        </w:rPr>
+        <w:t>summit</w:t>
+      </w:r>
+      <w:r>
+        <w:rPr>
+          <w:i/>
+        </w:rPr>
+        <w:t>dev</w:t>
+      </w:r>
+      <w:r>
+        <w:t xml:space="preserve"> machine with 32 nodes and 128 GPUs.</w:t>
+      </w:r>
+      <w:r>
+        <w:t xml:space="preserve"> We thus have three new machines to present data on:</w:t>
+      </w:r>
+    </w:p>
+    <w:p>
+      <w:pPr>
+        <w:pStyle w:val="ListParagraph"/>
+        <w:numPr>
+          <w:ilvl w:val="0"/>
+          <w:numId w:val="1"/>
+        </w:numPr>
+      </w:pPr>
+      <w:r>
+        <w:rPr>
+          <w:i/>
+        </w:rPr>
+        <w:t>Cori</w:t>
+      </w:r>
+      <w:r>
+        <w:t>/KNL with 8K nodes (#1 rank)</w:t>
+      </w:r>
+    </w:p>
+    <w:p>
+      <w:pPr>
+        <w:pStyle w:val="ListParagraph"/>
+        <w:numPr>
+          <w:ilvl w:val="0"/>
+          <w:numId w:val="1"/>
+        </w:numPr>
+      </w:pPr>
+      <w:r>
+        <w:t xml:space="preserve">Sunway </w:t>
+      </w:r>
+      <w:r>
+        <w:rPr>
+          <w:i/>
+        </w:rPr>
+        <w:t>TaihuLight</w:t>
+      </w:r>
+      <w:r>
+        <w:t xml:space="preserve"> with </w:t>
+      </w:r>
+      <w:r>
+        <w:t>131,072 processes</w:t>
+      </w:r>
+      <w:r>
+        <w:t xml:space="preserve"> (#2 rank)</w:t>
+      </w:r>
+    </w:p>
+    <w:p>
+      <w:pPr>
+        <w:pStyle w:val="ListParagraph"/>
+        <w:numPr>
+          <w:ilvl w:val="0"/>
+          <w:numId w:val="1"/>
+        </w:numPr>
+      </w:pPr>
+      <w:r>
+        <w:lastRenderedPageBreak/>
+        <w:t xml:space="preserve">The new IBM-Nvidia development machine </w:t>
+      </w:r>
+      <w:r>
+        <w:rPr>
+          <w:i/>
+        </w:rPr>
+        <w:t>summitdev</w:t>
+      </w:r>
+      <w:r>
+        <w:t xml:space="preserve"> with 32 nodes and 128 Pascal GPUs</w:t>
       </w:r>
     </w:p>
     <w:p/>
@@ -263,10 +353,13 @@
       <w:r>
         <w:t>e aim for</w:t>
       </w:r>
+      <w:r>
+        <w:t xml:space="preserve"> stimulating a discussion of benchmarking issues with speakers from the HPGMG team, </w:t>
+      </w:r>
       <w:bookmarkStart w:id="0" w:name="_GoBack"/>
       <w:bookmarkEnd w:id="0"/>
       <w:r>
-        <w:t xml:space="preserve"> stimulating a discussion of benchmarking issues with speakers from the HPGMG team, metric users and submitters to the HPGMG database, and researchers on topics relevant to HPGMG, followed by an open discussion with the audience and speakers.  Users of HPGMG, and researchers in benchmarking a</w:t>
+        <w:t>submitters to the HPGMG database, and researchers on topics relevant to HPGMG, followed by an open discussion with the audience and speakers.  Users of HPGMG, and researchers in benchmarking a</w:t>
       </w:r>
       <w:r>
         <w:t xml:space="preserve">nd advance programming models interested in speaking </w:t>
@@ -277,7 +370,7 @@
       <w:r>
         <w:t>our web page (</w:t>
       </w:r>
-      <w:hyperlink r:id="rId5" w:tgtFrame="_blank" w:history="1">
+      <w:hyperlink r:id="rId6" w:tgtFrame="_blank" w:history="1">
         <w:r>
           <w:rPr>
             <w:rStyle w:val="Hyperlink"/>
@@ -294,7 +387,7 @@
       <w:r>
         <w:t xml:space="preserve"> the repository (</w:t>
       </w:r>
-      <w:hyperlink r:id="rId6" w:history="1">
+      <w:hyperlink r:id="rId7" w:history="1">
         <w:r>
           <w:rPr>
             <w:rStyle w:val="Hyperlink"/>
@@ -307,37 +400,6 @@
       </w:r>
       <w:r>
         <w:t>.</w:t>
-      </w:r>
-    </w:p>
-    <w:p/>
-    <w:p>
-      <w:r>
-        <w:t>This project is motivated by the loss of effectiveness of the HPL benchmark as a proxy for a wide variety of application relevant to the HPC community, although HPL continues to be an effective proxy for applications based on dense linear algebra.</w:t>
-      </w:r>
-      <w:r>
-        <w:t xml:space="preserve"> </w:t>
-      </w:r>
-      <w:r>
-        <w:t xml:space="preserve">HPL benchmark is the most widely recognized metric for ranking high-performance computing systems.  When HPL gained prominence in the early 1990s there was a strong correlation between its predicted ranking of a system and the efficacy of the system for full-scale applications.  Computer system vendors pursued designs that would increase HPL performance, which would in turn improve overall </w:t>
-      </w:r>
-      <w:r>
-        <w:lastRenderedPageBreak/>
-        <w:t xml:space="preserve">application performance. </w:t>
-      </w:r>
-      <w:r>
-        <w:t>This has ceased to be the case and in fact the opposite is now true.  HPL rankings of computer systems are no longer well correlated to real application performance, which use more work optimal algorithms with high bandwidt</w:t>
-      </w:r>
-      <w:r>
-        <w:t>h and low latency requirements.</w:t>
-      </w:r>
-      <w:r>
-        <w:t xml:space="preserve"> </w:t>
-      </w:r>
-      <w:r>
-        <w:t xml:space="preserve">HPGMG is designed to </w:t>
-      </w:r>
-      <w:r>
-        <w:t>have machine sensitivities that correlate well with the sensitivities of HPC applications.</w:t>
       </w:r>
     </w:p>
     <w:p/>
@@ -413,6 +475,100 @@
     </w:sectPr>
   </w:body>
 </w:document>
+</file>
+
+<file path=word/numbering.xml><?xml version="1.0" encoding="utf-8"?>
+<w:numbering xmlns:wpc="http://schemas.microsoft.com/office/word/2010/wordprocessingCanvas" xmlns:mo="http://schemas.microsoft.com/office/mac/office/2008/main" xmlns:mc="http://schemas.openxmlformats.org/markup-compatibility/2006" xmlns:mv="urn:schemas-microsoft-com:mac:vml" xmlns:o="urn:schemas-microsoft-com:office:office" xmlns:r="http://schemas.openxmlformats.org/officeDocument/2006/relationships" xmlns:m="http://schemas.openxmlformats.org/officeDocument/2006/math" xmlns:v="urn:schemas-microsoft-com:vml" xmlns:wp14="http://schemas.microsoft.com/office/word/2010/wordprocessingDrawing" xmlns:wp="http://schemas.openxmlformats.org/drawingml/2006/wordprocessingDrawing" xmlns:w10="urn:schemas-microsoft-com:office:word" xmlns:w="http://schemas.openxmlformats.org/wordprocessingml/2006/main" xmlns:w14="http://schemas.microsoft.com/office/word/2010/wordml" xmlns:w15="http://schemas.microsoft.com/office/word/2012/wordml" xmlns:wpg="http://schemas.microsoft.com/office/word/2010/wordprocessingGroup" xmlns:wpi="http://schemas.microsoft.com/office/word/2010/wordprocessingInk" xmlns:wne="http://schemas.microsoft.com/office/word/2006/wordml" xmlns:wps="http://schemas.microsoft.com/office/word/2010/wordprocessingShape" mc:Ignorable="w14 w15 wp14">
+  <w:abstractNum w:abstractNumId="0">
+    <w:nsid w:val="623F436D"/>
+    <w:multiLevelType w:val="hybridMultilevel"/>
+    <w:tmpl w:val="B99C350C"/>
+    <w:lvl w:ilvl="0" w:tplc="0409000F">
+      <w:start w:val="1"/>
+      <w:numFmt w:val="decimal"/>
+      <w:lvlText w:val="%1."/>
+      <w:lvlJc w:val="left"/>
+      <w:pPr>
+        <w:ind w:left="720" w:hanging="360"/>
+      </w:pPr>
+    </w:lvl>
+    <w:lvl w:ilvl="1" w:tplc="04090019" w:tentative="1">
+      <w:start w:val="1"/>
+      <w:numFmt w:val="lowerLetter"/>
+      <w:lvlText w:val="%2."/>
+      <w:lvlJc w:val="left"/>
+      <w:pPr>
+        <w:ind w:left="1440" w:hanging="360"/>
+      </w:pPr>
+    </w:lvl>
+    <w:lvl w:ilvl="2" w:tplc="0409001B" w:tentative="1">
+      <w:start w:val="1"/>
+      <w:numFmt w:val="lowerRoman"/>
+      <w:lvlText w:val="%3."/>
+      <w:lvlJc w:val="right"/>
+      <w:pPr>
+        <w:ind w:left="2160" w:hanging="180"/>
+      </w:pPr>
+    </w:lvl>
+    <w:lvl w:ilvl="3" w:tplc="0409000F" w:tentative="1">
+      <w:start w:val="1"/>
+      <w:numFmt w:val="decimal"/>
+      <w:lvlText w:val="%4."/>
+      <w:lvlJc w:val="left"/>
+      <w:pPr>
+        <w:ind w:left="2880" w:hanging="360"/>
+      </w:pPr>
+    </w:lvl>
+    <w:lvl w:ilvl="4" w:tplc="04090019" w:tentative="1">
+      <w:start w:val="1"/>
+      <w:numFmt w:val="lowerLetter"/>
+      <w:lvlText w:val="%5."/>
+      <w:lvlJc w:val="left"/>
+      <w:pPr>
+        <w:ind w:left="3600" w:hanging="360"/>
+      </w:pPr>
+    </w:lvl>
+    <w:lvl w:ilvl="5" w:tplc="0409001B" w:tentative="1">
+      <w:start w:val="1"/>
+      <w:numFmt w:val="lowerRoman"/>
+      <w:lvlText w:val="%6."/>
+      <w:lvlJc w:val="right"/>
+      <w:pPr>
+        <w:ind w:left="4320" w:hanging="180"/>
+      </w:pPr>
+    </w:lvl>
+    <w:lvl w:ilvl="6" w:tplc="0409000F" w:tentative="1">
+      <w:start w:val="1"/>
+      <w:numFmt w:val="decimal"/>
+      <w:lvlText w:val="%7."/>
+      <w:lvlJc w:val="left"/>
+      <w:pPr>
+        <w:ind w:left="5040" w:hanging="360"/>
+      </w:pPr>
+    </w:lvl>
+    <w:lvl w:ilvl="7" w:tplc="04090019" w:tentative="1">
+      <w:start w:val="1"/>
+      <w:numFmt w:val="lowerLetter"/>
+      <w:lvlText w:val="%8."/>
+      <w:lvlJc w:val="left"/>
+      <w:pPr>
+        <w:ind w:left="5760" w:hanging="360"/>
+      </w:pPr>
+    </w:lvl>
+    <w:lvl w:ilvl="8" w:tplc="0409001B" w:tentative="1">
+      <w:start w:val="1"/>
+      <w:numFmt w:val="lowerRoman"/>
+      <w:lvlText w:val="%9."/>
+      <w:lvlJc w:val="right"/>
+      <w:pPr>
+        <w:ind w:left="6480" w:hanging="180"/>
+      </w:pPr>
+    </w:lvl>
+  </w:abstractNum>
+  <w:num w:numId="1">
+    <w:abstractNumId w:val="0"/>
+  </w:num>
+</w:numbering>
 </file>
 
 <file path=word/styles.xml><?xml version="1.0" encoding="utf-8"?>
@@ -797,6 +953,7 @@
   <w:style w:type="character" w:default="1" w:styleId="DefaultParagraphFont">
     <w:name w:val="Default Paragraph Font"/>
     <w:uiPriority w:val="1"/>
+    <w:semiHidden/>
     <w:unhideWhenUsed/>
   </w:style>
   <w:style w:type="table" w:default="1" w:styleId="TableNormal">
@@ -847,6 +1004,15 @@
       <w:rFonts w:asciiTheme="majorHAnsi" w:eastAsiaTheme="majorEastAsia" w:hAnsiTheme="majorHAnsi" w:cstheme="majorBidi"/>
       <w:color w:val="243F60" w:themeColor="accent1" w:themeShade="7F"/>
     </w:rPr>
+  </w:style>
+  <w:style w:type="paragraph" w:styleId="ListParagraph">
+    <w:name w:val="List Paragraph"/>
+    <w:basedOn w:val="Normal"/>
+    <w:rsid w:val="002777B5"/>
+    <w:pPr>
+      <w:ind w:left="720"/>
+      <w:contextualSpacing/>
+    </w:pPr>
   </w:style>
 </w:styles>
 </file>

</xml_diff>